<commit_message>
Fiche descriptive du PFF
</commit_message>
<xml_diff>
--- a/Analyses/Cahier des charges.docx
+++ b/Analyses/Cahier des charges.docx
@@ -1319,6 +1319,404 @@
         </w:rPr>
         <w:t xml:space="preserve"> !</w:t>
       </w:r>
+    </w:p>
+    <w:p>
+      <w:pPr>
+        <w:rPr>
+          <w:sz w:val="40"/>
+          <w:szCs w:val="40"/>
+        </w:rPr>
+      </w:pPr>
+    </w:p>
+    <w:p>
+      <w:pPr>
+        <w:spacing w:line="480" w:lineRule="auto"/>
+        <w:rPr>
+          <w:sz w:val="28"/>
+          <w:szCs w:val="28"/>
+          <w:lang w:val="fr-MA"/>
+        </w:rPr>
+      </w:pPr>
+      <w:proofErr w:type="spellStart"/>
+      <w:r>
+        <w:rPr>
+          <w:sz w:val="28"/>
+          <w:szCs w:val="28"/>
+          <w:lang w:val="fr-MA"/>
+        </w:rPr>
+        <w:t>Orticle</w:t>
+      </w:r>
+      <w:proofErr w:type="spellEnd"/>
+      <w:r>
+        <w:rPr>
+          <w:sz w:val="28"/>
+          <w:szCs w:val="28"/>
+          <w:lang w:val="fr-MA"/>
+        </w:rPr>
+        <w:t xml:space="preserve"> est une application qui vous permet</w:t>
+      </w:r>
+      <w:r>
+        <w:rPr>
+          <w:b/>
+          <w:bCs/>
+          <w:sz w:val="28"/>
+          <w:szCs w:val="28"/>
+          <w:lang w:val="fr-MA"/>
+        </w:rPr>
+        <w:t xml:space="preserve"> </w:t>
+      </w:r>
+      <w:r>
+        <w:rPr>
+          <w:rFonts w:ascii="Segoe UI" w:eastAsia="Lato" w:hAnsi="Segoe UI" w:cs="Segoe UI"/>
+          <w:kern w:val="0"/>
+          <w:sz w:val="28"/>
+          <w:szCs w:val="28"/>
+          <w:lang w:bidi="ar"/>
+        </w:rPr>
+        <w:t xml:space="preserve">de </w:t>
+      </w:r>
+      <w:proofErr w:type="spellStart"/>
+      <w:r>
+        <w:rPr>
+          <w:rFonts w:ascii="Segoe UI" w:eastAsia="Lato" w:hAnsi="Segoe UI" w:cs="Segoe UI"/>
+          <w:kern w:val="0"/>
+          <w:sz w:val="28"/>
+          <w:szCs w:val="28"/>
+          <w:lang w:bidi="ar"/>
+        </w:rPr>
+        <w:t>p</w:t>
+      </w:r>
+      <w:r>
+        <w:rPr>
+          <w:rFonts w:ascii="Segoe UI" w:eastAsia="Lato" w:hAnsi="Segoe UI" w:cs="Segoe UI"/>
+          <w:sz w:val="28"/>
+          <w:szCs w:val="28"/>
+          <w:lang w:bidi="ar"/>
+        </w:rPr>
+        <w:t>arcourir</w:t>
+      </w:r>
+      <w:proofErr w:type="spellEnd"/>
+      <w:r>
+        <w:rPr>
+          <w:rFonts w:ascii="Segoe UI" w:eastAsia="Lato" w:hAnsi="Segoe UI" w:cs="Segoe UI"/>
+          <w:kern w:val="0"/>
+          <w:sz w:val="28"/>
+          <w:szCs w:val="28"/>
+          <w:lang w:bidi="ar"/>
+        </w:rPr>
+        <w:t xml:space="preserve"> des </w:t>
+      </w:r>
+      <w:r>
+        <w:rPr>
+          <w:rFonts w:ascii="Segoe UI" w:eastAsia="Lato" w:hAnsi="Segoe UI" w:cs="Segoe UI"/>
+          <w:sz w:val="28"/>
+          <w:szCs w:val="28"/>
+          <w:lang w:bidi="ar"/>
+        </w:rPr>
+        <w:t xml:space="preserve">articles </w:t>
+      </w:r>
+      <w:r>
+        <w:rPr>
+          <w:sz w:val="28"/>
+          <w:szCs w:val="28"/>
+        </w:rPr>
+        <w:t>et d</w:t>
+      </w:r>
+      <w:r>
+        <w:rPr>
+          <w:sz w:val="28"/>
+          <w:szCs w:val="28"/>
+        </w:rPr>
+        <w:t xml:space="preserve">es </w:t>
+      </w:r>
+      <w:proofErr w:type="spellStart"/>
+      <w:r>
+        <w:rPr>
+          <w:sz w:val="28"/>
+          <w:szCs w:val="28"/>
+        </w:rPr>
+        <w:t>idées</w:t>
+      </w:r>
+      <w:proofErr w:type="spellEnd"/>
+      <w:r>
+        <w:rPr>
+          <w:sz w:val="28"/>
+          <w:szCs w:val="28"/>
+        </w:rPr>
+        <w:t xml:space="preserve"> </w:t>
+      </w:r>
+      <w:proofErr w:type="spellStart"/>
+      <w:proofErr w:type="gramStart"/>
+      <w:r>
+        <w:rPr>
+          <w:sz w:val="28"/>
+          <w:szCs w:val="28"/>
+        </w:rPr>
+        <w:t>inspirantes</w:t>
+      </w:r>
+      <w:proofErr w:type="spellEnd"/>
+      <w:r>
+        <w:rPr>
+          <w:sz w:val="28"/>
+          <w:szCs w:val="28"/>
+        </w:rPr>
+        <w:t xml:space="preserve"> </w:t>
+      </w:r>
+      <w:r>
+        <w:rPr>
+          <w:sz w:val="28"/>
+          <w:szCs w:val="28"/>
+        </w:rPr>
+        <w:t xml:space="preserve"> </w:t>
+      </w:r>
+      <w:proofErr w:type="spellStart"/>
+      <w:r>
+        <w:rPr>
+          <w:sz w:val="28"/>
+          <w:szCs w:val="28"/>
+        </w:rPr>
+        <w:t>triés</w:t>
+      </w:r>
+      <w:proofErr w:type="spellEnd"/>
+      <w:proofErr w:type="gramEnd"/>
+      <w:r>
+        <w:rPr>
+          <w:sz w:val="28"/>
+          <w:szCs w:val="28"/>
+        </w:rPr>
+        <w:t xml:space="preserve"> </w:t>
+      </w:r>
+      <w:proofErr w:type="spellStart"/>
+      <w:r>
+        <w:rPr>
+          <w:sz w:val="28"/>
+          <w:szCs w:val="28"/>
+        </w:rPr>
+        <w:t>selon</w:t>
+      </w:r>
+      <w:proofErr w:type="spellEnd"/>
+      <w:r>
+        <w:rPr>
+          <w:sz w:val="28"/>
+          <w:szCs w:val="28"/>
+        </w:rPr>
+        <w:t xml:space="preserve"> des divers </w:t>
+      </w:r>
+      <w:proofErr w:type="spellStart"/>
+      <w:r>
+        <w:rPr>
+          <w:sz w:val="28"/>
+          <w:szCs w:val="28"/>
+        </w:rPr>
+        <w:t>catégories</w:t>
+      </w:r>
+      <w:proofErr w:type="spellEnd"/>
+      <w:r>
+        <w:rPr>
+          <w:sz w:val="28"/>
+          <w:szCs w:val="28"/>
+        </w:rPr>
+        <w:t xml:space="preserve">. </w:t>
+      </w:r>
+      <w:proofErr w:type="spellStart"/>
+      <w:r>
+        <w:rPr>
+          <w:sz w:val="28"/>
+          <w:szCs w:val="28"/>
+        </w:rPr>
+        <w:t>Vous</w:t>
+      </w:r>
+      <w:proofErr w:type="spellEnd"/>
+      <w:r>
+        <w:rPr>
+          <w:sz w:val="28"/>
+          <w:szCs w:val="28"/>
+        </w:rPr>
+        <w:t xml:space="preserve"> </w:t>
+      </w:r>
+      <w:proofErr w:type="spellStart"/>
+      <w:r>
+        <w:rPr>
+          <w:sz w:val="28"/>
+          <w:szCs w:val="28"/>
+        </w:rPr>
+        <w:t>pouvez</w:t>
+      </w:r>
+      <w:proofErr w:type="spellEnd"/>
+      <w:r>
+        <w:rPr>
+          <w:sz w:val="28"/>
+          <w:szCs w:val="28"/>
+        </w:rPr>
+        <w:t xml:space="preserve"> </w:t>
+      </w:r>
+      <w:proofErr w:type="spellStart"/>
+      <w:r>
+        <w:rPr>
+          <w:sz w:val="28"/>
+          <w:szCs w:val="28"/>
+        </w:rPr>
+        <w:t>même</w:t>
+      </w:r>
+      <w:proofErr w:type="spellEnd"/>
+      <w:r>
+        <w:rPr>
+          <w:sz w:val="28"/>
+          <w:szCs w:val="28"/>
+        </w:rPr>
+        <w:t xml:space="preserve"> </w:t>
+      </w:r>
+      <w:proofErr w:type="spellStart"/>
+      <w:r>
+        <w:rPr>
+          <w:sz w:val="28"/>
+          <w:szCs w:val="28"/>
+        </w:rPr>
+        <w:t>créer</w:t>
+      </w:r>
+      <w:proofErr w:type="spellEnd"/>
+      <w:r>
+        <w:rPr>
+          <w:sz w:val="28"/>
+          <w:szCs w:val="28"/>
+        </w:rPr>
+        <w:t xml:space="preserve"> des </w:t>
+      </w:r>
+      <w:proofErr w:type="spellStart"/>
+      <w:r>
+        <w:rPr>
+          <w:sz w:val="28"/>
+          <w:szCs w:val="28"/>
+        </w:rPr>
+        <w:t>idées</w:t>
+      </w:r>
+      <w:proofErr w:type="spellEnd"/>
+      <w:r>
+        <w:rPr>
+          <w:sz w:val="28"/>
+          <w:szCs w:val="28"/>
+        </w:rPr>
+        <w:t xml:space="preserve"> </w:t>
+      </w:r>
+      <w:proofErr w:type="spellStart"/>
+      <w:r>
+        <w:rPr>
+          <w:sz w:val="28"/>
+          <w:szCs w:val="28"/>
+        </w:rPr>
+        <w:t>basées</w:t>
+      </w:r>
+      <w:proofErr w:type="spellEnd"/>
+      <w:r>
+        <w:rPr>
+          <w:sz w:val="28"/>
+          <w:szCs w:val="28"/>
+        </w:rPr>
+        <w:t xml:space="preserve"> </w:t>
+      </w:r>
+      <w:r>
+        <w:rPr>
+          <w:sz w:val="28"/>
+          <w:szCs w:val="28"/>
+        </w:rPr>
+        <w:t>sur</w:t>
+      </w:r>
+      <w:r>
+        <w:rPr>
+          <w:sz w:val="28"/>
+          <w:szCs w:val="28"/>
+        </w:rPr>
+        <w:t xml:space="preserve"> </w:t>
+      </w:r>
+      <w:proofErr w:type="spellStart"/>
+      <w:r>
+        <w:rPr>
+          <w:sz w:val="28"/>
+          <w:szCs w:val="28"/>
+        </w:rPr>
+        <w:t>vos</w:t>
+      </w:r>
+      <w:proofErr w:type="spellEnd"/>
+      <w:r>
+        <w:rPr>
+          <w:sz w:val="28"/>
+          <w:szCs w:val="28"/>
+        </w:rPr>
+        <w:t xml:space="preserve"> sources de </w:t>
+      </w:r>
+      <w:proofErr w:type="spellStart"/>
+      <w:r>
+        <w:rPr>
+          <w:sz w:val="28"/>
+          <w:szCs w:val="28"/>
+        </w:rPr>
+        <w:t>contenu</w:t>
+      </w:r>
+      <w:proofErr w:type="spellEnd"/>
+      <w:r>
+        <w:rPr>
+          <w:sz w:val="28"/>
+          <w:szCs w:val="28"/>
+        </w:rPr>
+        <w:t xml:space="preserve"> </w:t>
+      </w:r>
+      <w:proofErr w:type="spellStart"/>
+      <w:r>
+        <w:rPr>
+          <w:sz w:val="28"/>
+          <w:szCs w:val="28"/>
+        </w:rPr>
+        <w:t>préférées</w:t>
+      </w:r>
+      <w:proofErr w:type="spellEnd"/>
+      <w:r>
+        <w:rPr>
+          <w:sz w:val="28"/>
+          <w:szCs w:val="28"/>
+        </w:rPr>
+        <w:t xml:space="preserve"> et les </w:t>
+      </w:r>
+      <w:proofErr w:type="spellStart"/>
+      <w:r>
+        <w:rPr>
+          <w:sz w:val="28"/>
+          <w:szCs w:val="28"/>
+        </w:rPr>
+        <w:t>partager</w:t>
+      </w:r>
+      <w:proofErr w:type="spellEnd"/>
+      <w:r>
+        <w:rPr>
+          <w:sz w:val="28"/>
+          <w:szCs w:val="28"/>
+        </w:rPr>
+        <w:t xml:space="preserve"> avec la </w:t>
+      </w:r>
+      <w:proofErr w:type="spellStart"/>
+      <w:r>
+        <w:rPr>
+          <w:sz w:val="28"/>
+          <w:szCs w:val="28"/>
+        </w:rPr>
+        <w:t>communauté</w:t>
+      </w:r>
+      <w:proofErr w:type="spellEnd"/>
+      <w:r>
+        <w:rPr>
+          <w:sz w:val="28"/>
+          <w:szCs w:val="28"/>
+        </w:rPr>
+        <w:t>.</w:t>
+      </w:r>
+    </w:p>
+    <w:p>
+      <w:pPr>
+        <w:rPr>
+          <w:sz w:val="40"/>
+          <w:szCs w:val="40"/>
+          <w:lang w:val="fr-MA"/>
+        </w:rPr>
+      </w:pPr>
     </w:p>
     <w:sectPr>
       <w:pgSz w:w="16838" w:h="11906" w:orient="landscape"/>

</xml_diff>

<commit_message>
modification du cahier de charge et l'ajout du useCase diagram
</commit_message>
<xml_diff>
--- a/Analyses/Cahier des charges.docx
+++ b/Analyses/Cahier des charges.docx
@@ -1240,8 +1240,6 @@
           <w:lang w:val="en-GB" w:bidi="ar"/>
         </w:rPr>
       </w:pPr>
-      <w:bookmarkStart w:id="0" w:name="_GoBack"/>
-      <w:bookmarkEnd w:id="0"/>
     </w:p>
     <w:p>
       <w:pPr>
@@ -1314,7 +1312,6 @@
         <w:rPr>
           <w:sz w:val="28"/>
           <w:szCs w:val="28"/>
-          <w:lang w:val="zh-CN"/>
         </w:rPr>
       </w:pPr>
       <w:r>
@@ -1383,12 +1380,205 @@
     </w:p>
     <w:p>
       <w:pPr>
-        <w:rPr>
+        <w:spacing w:line="480" w:lineRule="auto"/>
+        <w:rPr>
+          <w:sz w:val="28"/>
+          <w:szCs w:val="28"/>
+        </w:rPr>
+      </w:pPr>
+    </w:p>
+    <w:p>
+      <w:pPr>
+        <w:spacing w:line="480" w:lineRule="auto"/>
+        <w:rPr>
+          <w:sz w:val="28"/>
+          <w:szCs w:val="28"/>
+        </w:rPr>
+      </w:pPr>
+    </w:p>
+    <w:p>
+      <w:pPr>
+        <w:spacing w:line="480" w:lineRule="auto"/>
+        <w:rPr>
+          <w:sz w:val="28"/>
+          <w:szCs w:val="28"/>
+          <w:lang w:val="zh-CN"/>
+        </w:rPr>
+      </w:pPr>
+    </w:p>
+    <w:p>
+      <w:pPr>
+        <w:rPr>
+          <w:rFonts w:hint="default"/>
           <w:sz w:val="40"/>
           <w:szCs w:val="40"/>
-          <w:lang w:val="zh-CN"/>
-        </w:rPr>
-      </w:pPr>
+          <w:lang w:val="fr-FR"/>
+        </w:rPr>
+      </w:pPr>
+      <w:r>
+        <w:rPr>
+          <w:rFonts w:hint="default"/>
+          <w:sz w:val="40"/>
+          <w:szCs w:val="40"/>
+          <w:lang w:val="fr-FR"/>
+        </w:rPr>
+        <w:t>Explorer des idées !!</w:t>
+      </w:r>
+    </w:p>
+    <w:p>
+      <w:pPr>
+        <w:rPr>
+          <w:rFonts w:hint="default"/>
+          <w:sz w:val="40"/>
+          <w:szCs w:val="40"/>
+          <w:lang w:val="fr-FR"/>
+        </w:rPr>
+      </w:pPr>
+    </w:p>
+    <w:p>
+      <w:pPr>
+        <w:rPr>
+          <w:rFonts w:hint="default"/>
+          <w:sz w:val="40"/>
+          <w:szCs w:val="40"/>
+          <w:lang w:val="fr-FR"/>
+        </w:rPr>
+      </w:pPr>
+      <w:r>
+        <w:rPr>
+          <w:rFonts w:hint="default"/>
+          <w:sz w:val="40"/>
+          <w:szCs w:val="40"/>
+          <w:lang w:val="fr-FR"/>
+        </w:rPr>
+        <w:t>Rejoignez nous pour détenir la bonne information, au bon endroit,</w:t>
+      </w:r>
+    </w:p>
+    <w:p>
+      <w:pPr>
+        <w:rPr>
+          <w:rFonts w:hint="default"/>
+          <w:sz w:val="40"/>
+          <w:szCs w:val="40"/>
+          <w:lang w:val="fr-FR"/>
+        </w:rPr>
+      </w:pPr>
+      <w:r>
+        <w:rPr>
+          <w:rFonts w:hint="default"/>
+          <w:sz w:val="40"/>
+          <w:szCs w:val="40"/>
+          <w:lang w:val="fr-FR"/>
+        </w:rPr>
+        <w:t xml:space="preserve"> par parcourir des articles et des idées inspirantes de la communauté </w:t>
+      </w:r>
+    </w:p>
+    <w:p>
+      <w:pPr>
+        <w:rPr>
+          <w:rFonts w:hint="default"/>
+          <w:sz w:val="40"/>
+          <w:szCs w:val="40"/>
+          <w:lang w:val="fr-FR"/>
+        </w:rPr>
+      </w:pPr>
+    </w:p>
+    <w:p>
+      <w:pPr>
+        <w:rPr>
+          <w:rFonts w:hint="default"/>
+          <w:sz w:val="40"/>
+          <w:szCs w:val="40"/>
+          <w:lang w:val="fr-FR"/>
+        </w:rPr>
+      </w:pPr>
+    </w:p>
+    <w:p>
+      <w:pPr>
+        <w:rPr>
+          <w:rFonts w:hint="default"/>
+          <w:sz w:val="40"/>
+          <w:szCs w:val="40"/>
+          <w:lang w:val="fr-FR"/>
+        </w:rPr>
+      </w:pPr>
+    </w:p>
+    <w:p>
+      <w:pPr>
+        <w:rPr>
+          <w:rFonts w:hint="default"/>
+          <w:sz w:val="40"/>
+          <w:szCs w:val="40"/>
+          <w:lang w:val="fr-FR"/>
+        </w:rPr>
+      </w:pPr>
+    </w:p>
+    <w:p>
+      <w:pPr>
+        <w:rPr>
+          <w:rFonts w:hint="default"/>
+          <w:sz w:val="40"/>
+          <w:szCs w:val="40"/>
+          <w:lang w:val="fr-FR"/>
+        </w:rPr>
+      </w:pPr>
+      <w:r>
+        <w:rPr>
+          <w:rFonts w:hint="default"/>
+          <w:sz w:val="40"/>
+          <w:szCs w:val="40"/>
+          <w:lang w:val="fr-FR"/>
+        </w:rPr>
+        <w:t xml:space="preserve">L’avenir appartient à celui qui Pour ce faire, </w:t>
+      </w:r>
+    </w:p>
+    <w:p>
+      <w:pPr>
+        <w:rPr>
+          <w:rFonts w:hint="default"/>
+          <w:sz w:val="40"/>
+          <w:szCs w:val="40"/>
+          <w:lang w:val="fr-FR"/>
+        </w:rPr>
+      </w:pPr>
+    </w:p>
+    <w:p>
+      <w:pPr>
+        <w:rPr>
+          <w:rFonts w:hint="default"/>
+          <w:sz w:val="40"/>
+          <w:szCs w:val="40"/>
+          <w:lang w:val="fr-FR"/>
+        </w:rPr>
+      </w:pPr>
+      <w:r>
+        <w:rPr>
+          <w:rFonts w:ascii="SimSun" w:hAnsi="SimSun" w:eastAsia="SimSun" w:cs="SimSun"/>
+          <w:sz w:val="24"/>
+          <w:szCs w:val="24"/>
+        </w:rPr>
+        <w:t>Vos idées comptent !</w:t>
+      </w:r>
+      <w:bookmarkStart w:id="0" w:name="_GoBack"/>
+      <w:bookmarkEnd w:id="0"/>
+    </w:p>
+    <w:p>
+      <w:pPr>
+        <w:rPr>
+          <w:rFonts w:hint="default"/>
+          <w:sz w:val="40"/>
+          <w:szCs w:val="40"/>
+          <w:lang w:val="fr-FR"/>
+        </w:rPr>
+      </w:pPr>
+      <w:r>
+        <w:rPr>
+          <w:rFonts w:ascii="SimSun" w:hAnsi="SimSun" w:eastAsia="SimSun" w:cs="SimSun"/>
+          <w:sz w:val="24"/>
+          <w:szCs w:val="24"/>
+        </w:rPr>
+        <w:t>Découvrez des sujets, lisez des idées clés triées d’articles,développez vos compétences et obtenez des astuces de vie.</w:t>
+      </w:r>
     </w:p>
     <w:sectPr>
       <w:pgSz w:w="16838" w:h="11906" w:orient="landscape"/>

</xml_diff>